<commit_message>
Time of Birth added
</commit_message>
<xml_diff>
--- a/Surendra_Resume.docx
+++ b/Surendra_Resume.docx
@@ -148,274 +148,163 @@
       </w:r>
     </w:p>
     <w:p>
-      <w:pPr>
-        <w:rPr>
-          <w:sz w:val="24"/>
-          <w:szCs w:val="24"/>
-        </w:rPr>
-      </w:pPr>
-      <w:r>
-        <w:rPr>
-          <w:sz w:val="24"/>
-          <w:szCs w:val="24"/>
-        </w:rPr>
+      <w:r>
         <w:t xml:space="preserve">Name: </w:t>
       </w:r>
       <w:r>
-        <w:rPr>
-          <w:sz w:val="24"/>
-          <w:szCs w:val="24"/>
-        </w:rPr>
-        <w:tab/>
-      </w:r>
-      <w:r>
-        <w:rPr>
-          <w:sz w:val="24"/>
-          <w:szCs w:val="24"/>
-        </w:rPr>
-        <w:tab/>
-      </w:r>
-      <w:r>
-        <w:rPr>
-          <w:sz w:val="24"/>
-          <w:szCs w:val="24"/>
-        </w:rPr>
-        <w:tab/>
-      </w:r>
-      <w:r>
-        <w:rPr>
-          <w:sz w:val="24"/>
-          <w:szCs w:val="24"/>
-        </w:rPr>
+        <w:tab/>
+      </w:r>
+      <w:r>
+        <w:tab/>
+      </w:r>
+      <w:r>
+        <w:tab/>
+      </w:r>
+      <w:r>
         <w:t xml:space="preserve">Dr. </w:t>
       </w:r>
       <w:r>
-        <w:rPr>
-          <w:sz w:val="24"/>
-          <w:szCs w:val="24"/>
-        </w:rPr>
         <w:t>Surendra Verma</w:t>
       </w:r>
       <w:r>
-        <w:rPr>
-          <w:sz w:val="24"/>
-          <w:szCs w:val="24"/>
-        </w:rPr>
         <w:t xml:space="preserve"> (PhD)</w:t>
       </w:r>
     </w:p>
     <w:p>
-      <w:pPr>
-        <w:rPr>
-          <w:sz w:val="24"/>
-          <w:szCs w:val="24"/>
-        </w:rPr>
-      </w:pPr>
-      <w:r>
-        <w:rPr>
-          <w:sz w:val="24"/>
-          <w:szCs w:val="24"/>
-        </w:rPr>
+      <w:r>
         <w:t xml:space="preserve">Date of Birth: </w:t>
       </w:r>
       <w:r>
-        <w:rPr>
-          <w:sz w:val="24"/>
-          <w:szCs w:val="24"/>
-        </w:rPr>
-        <w:tab/>
-      </w:r>
-      <w:r>
-        <w:rPr>
-          <w:sz w:val="24"/>
-          <w:szCs w:val="24"/>
-        </w:rPr>
+        <w:tab/>
+      </w:r>
+      <w:r>
         <w:tab/>
         <w:t>25-01-1993</w:t>
       </w:r>
     </w:p>
     <w:p>
-      <w:pPr>
-        <w:rPr>
-          <w:sz w:val="24"/>
-          <w:szCs w:val="24"/>
-        </w:rPr>
-      </w:pPr>
-      <w:r>
-        <w:rPr>
-          <w:sz w:val="24"/>
-          <w:szCs w:val="24"/>
-        </w:rPr>
+      <w:r>
+        <w:t>Time of Birth:</w:t>
+      </w:r>
+      <w:r>
+        <w:tab/>
+      </w:r>
+      <w:r>
+        <w:tab/>
+        <w:t>9: 30 PM</w:t>
+      </w:r>
+    </w:p>
+    <w:p>
+      <w:r>
         <w:t>Height:</w:t>
       </w:r>
       <w:r>
-        <w:rPr>
-          <w:sz w:val="24"/>
-          <w:szCs w:val="24"/>
-        </w:rPr>
-        <w:tab/>
-      </w:r>
-      <w:r>
-        <w:rPr>
-          <w:sz w:val="24"/>
-          <w:szCs w:val="24"/>
-        </w:rPr>
-        <w:tab/>
-      </w:r>
-      <w:r>
-        <w:rPr>
-          <w:sz w:val="24"/>
-          <w:szCs w:val="24"/>
-        </w:rPr>
+        <w:tab/>
+      </w:r>
+      <w:r>
+        <w:tab/>
+      </w:r>
+      <w:r>
         <w:tab/>
         <w:t>165cm or 5’4</w:t>
       </w:r>
       <w:r>
-        <w:rPr>
-          <w:sz w:val="24"/>
-          <w:szCs w:val="24"/>
-        </w:rPr>
         <w:t>’’</w:t>
       </w:r>
     </w:p>
     <w:p>
-      <w:pPr>
-        <w:rPr>
-          <w:sz w:val="24"/>
-          <w:szCs w:val="24"/>
-        </w:rPr>
-      </w:pPr>
-      <w:proofErr w:type="spellStart"/>
-      <w:r>
-        <w:rPr>
-          <w:sz w:val="24"/>
-          <w:szCs w:val="24"/>
-        </w:rPr>
-        <w:t>Caste</w:t>
-      </w:r>
-      <w:proofErr w:type="spellEnd"/>
-      <w:r>
-        <w:rPr>
-          <w:sz w:val="24"/>
-          <w:szCs w:val="24"/>
-        </w:rPr>
+      <w:r>
+        <w:t>Caste:</w:t>
+      </w:r>
+      <w:r>
+        <w:tab/>
+      </w:r>
+      <w:r>
+        <w:tab/>
+      </w:r>
+      <w:r>
+        <w:tab/>
+      </w:r>
+      <w:r>
+        <w:t xml:space="preserve">SC, </w:t>
+      </w:r>
+      <w:r>
+        <w:t>Kori (</w:t>
+      </w:r>
+      <w:proofErr w:type="spellStart"/>
+      <w:r>
+        <w:t>Mahawar</w:t>
+      </w:r>
+      <w:proofErr w:type="spellEnd"/>
+      <w:r>
+        <w:t>)</w:t>
+      </w:r>
+    </w:p>
+    <w:p>
+      <w:r>
+        <w:t>Color:</w:t>
+      </w:r>
+      <w:r>
+        <w:tab/>
+      </w:r>
+      <w:r>
+        <w:tab/>
+      </w:r>
+      <w:r>
+        <w:tab/>
+        <w:t>Fair</w:t>
+      </w:r>
+    </w:p>
+    <w:p>
+      <w:proofErr w:type="spellStart"/>
+      <w:r>
+        <w:t>Rashi</w:t>
+      </w:r>
+      <w:proofErr w:type="spellEnd"/>
+      <w:r>
         <w:t>:</w:t>
       </w:r>
       <w:r>
-        <w:rPr>
-          <w:sz w:val="24"/>
-          <w:szCs w:val="24"/>
-        </w:rPr>
-        <w:tab/>
-      </w:r>
-      <w:r>
-        <w:rPr>
-          <w:sz w:val="24"/>
-          <w:szCs w:val="24"/>
-        </w:rPr>
-        <w:tab/>
-      </w:r>
-      <w:r>
-        <w:rPr>
-          <w:sz w:val="24"/>
-          <w:szCs w:val="24"/>
-        </w:rPr>
-        <w:tab/>
-      </w:r>
-      <w:r>
-        <w:rPr>
-          <w:sz w:val="24"/>
-          <w:szCs w:val="24"/>
-        </w:rPr>
-        <w:t xml:space="preserve">SC, </w:t>
-      </w:r>
-      <w:r>
-        <w:rPr>
-          <w:sz w:val="24"/>
-          <w:szCs w:val="24"/>
-        </w:rPr>
-        <w:t>Kori (</w:t>
-      </w:r>
-      <w:proofErr w:type="spellStart"/>
-      <w:r>
-        <w:rPr>
-          <w:sz w:val="24"/>
-          <w:szCs w:val="24"/>
-        </w:rPr>
-        <w:t>Mahawar</w:t>
-      </w:r>
-      <w:proofErr w:type="spellEnd"/>
-      <w:r>
-        <w:rPr>
-          <w:sz w:val="24"/>
-          <w:szCs w:val="24"/>
-        </w:rPr>
-        <w:t>)</w:t>
-      </w:r>
-    </w:p>
-    <w:p>
-      <w:pPr>
-        <w:rPr>
-          <w:sz w:val="24"/>
-          <w:szCs w:val="24"/>
-        </w:rPr>
-      </w:pPr>
-      <w:r>
-        <w:rPr>
-          <w:sz w:val="24"/>
-          <w:szCs w:val="24"/>
-        </w:rPr>
-        <w:t>Color:</w:t>
-      </w:r>
-      <w:r>
-        <w:rPr>
-          <w:sz w:val="24"/>
-          <w:szCs w:val="24"/>
-        </w:rPr>
-        <w:tab/>
-      </w:r>
-      <w:r>
-        <w:rPr>
-          <w:sz w:val="24"/>
-          <w:szCs w:val="24"/>
-        </w:rPr>
-        <w:tab/>
-      </w:r>
-      <w:r>
-        <w:rPr>
-          <w:sz w:val="24"/>
-          <w:szCs w:val="24"/>
-        </w:rPr>
-        <w:tab/>
-        <w:t>Fair</w:t>
-      </w:r>
-    </w:p>
-    <w:p>
-      <w:pPr>
-        <w:rPr>
-          <w:sz w:val="24"/>
-          <w:szCs w:val="24"/>
-        </w:rPr>
-      </w:pPr>
-      <w:r>
-        <w:rPr>
-          <w:sz w:val="24"/>
-          <w:szCs w:val="24"/>
-        </w:rPr>
+        <w:tab/>
+      </w:r>
+      <w:r>
+        <w:tab/>
+      </w:r>
+      <w:r>
+        <w:tab/>
+        <w:t>Aquarius</w:t>
+      </w:r>
+    </w:p>
+    <w:p>
+      <w:proofErr w:type="spellStart"/>
+      <w:r>
+        <w:t>Manglik</w:t>
+      </w:r>
+      <w:proofErr w:type="spellEnd"/>
+      <w:r>
+        <w:t xml:space="preserve">: </w:t>
+      </w:r>
+      <w:r>
+        <w:tab/>
+      </w:r>
+      <w:r>
+        <w:tab/>
+        <w:t>Non-</w:t>
+      </w:r>
+      <w:proofErr w:type="spellStart"/>
+      <w:r>
+        <w:t>Manglik</w:t>
+      </w:r>
+      <w:proofErr w:type="spellEnd"/>
+    </w:p>
+    <w:p>
+      <w:r>
         <w:t>Languages:</w:t>
       </w:r>
       <w:r>
-        <w:rPr>
-          <w:sz w:val="24"/>
-          <w:szCs w:val="24"/>
-        </w:rPr>
-        <w:tab/>
-      </w:r>
-      <w:r>
-        <w:rPr>
-          <w:sz w:val="24"/>
-          <w:szCs w:val="24"/>
-        </w:rPr>
+        <w:tab/>
+      </w:r>
+      <w:r>
         <w:tab/>
         <w:t>English, Hindi</w:t>
       </w:r>
@@ -423,74 +312,34 @@
     <w:p>
       <w:pPr>
         <w:ind w:left="2160" w:hanging="2160"/>
-        <w:rPr>
-          <w:sz w:val="24"/>
-          <w:szCs w:val="24"/>
-        </w:rPr>
-      </w:pPr>
-      <w:r>
-        <w:rPr>
-          <w:sz w:val="24"/>
-          <w:szCs w:val="24"/>
-        </w:rPr>
+      </w:pPr>
+      <w:r>
         <w:t>Hobbies:</w:t>
       </w:r>
       <w:r>
-        <w:rPr>
-          <w:sz w:val="24"/>
-          <w:szCs w:val="24"/>
-        </w:rPr>
-        <w:tab/>
-      </w:r>
-      <w:r>
-        <w:rPr>
-          <w:sz w:val="24"/>
-          <w:szCs w:val="24"/>
-        </w:rPr>
+        <w:tab/>
+      </w:r>
+      <w:r>
         <w:t xml:space="preserve">Cooking, </w:t>
       </w:r>
       <w:r>
-        <w:rPr>
-          <w:sz w:val="24"/>
-          <w:szCs w:val="24"/>
-        </w:rPr>
         <w:t xml:space="preserve">Book </w:t>
       </w:r>
       <w:r>
-        <w:rPr>
-          <w:sz w:val="24"/>
-          <w:szCs w:val="24"/>
-        </w:rPr>
         <w:t>Reading, Learning new things</w:t>
       </w:r>
       <w:r>
-        <w:rPr>
-          <w:sz w:val="24"/>
-          <w:szCs w:val="24"/>
-        </w:rPr>
         <w:t xml:space="preserve">, Gardening, Listening </w:t>
       </w:r>
       <w:proofErr w:type="spellStart"/>
       <w:r>
-        <w:rPr>
-          <w:sz w:val="24"/>
-          <w:szCs w:val="24"/>
-        </w:rPr>
         <w:t>Kirtans</w:t>
       </w:r>
       <w:proofErr w:type="spellEnd"/>
       <w:r>
-        <w:rPr>
-          <w:sz w:val="24"/>
-          <w:szCs w:val="24"/>
-        </w:rPr>
         <w:t>, Travelling</w:t>
       </w:r>
       <w:r>
-        <w:rPr>
-          <w:sz w:val="24"/>
-          <w:szCs w:val="24"/>
-        </w:rPr>
         <w:t xml:space="preserve"> </w:t>
       </w:r>
     </w:p>
@@ -502,17 +351,9 @@
         </w:rPr>
       </w:pPr>
       <w:r>
-        <w:rPr>
-          <w:sz w:val="24"/>
-          <w:szCs w:val="24"/>
-        </w:rPr>
         <w:t>Current Address:</w:t>
       </w:r>
       <w:r>
-        <w:rPr>
-          <w:sz w:val="24"/>
-          <w:szCs w:val="24"/>
-        </w:rPr>
         <w:tab/>
         <w:t xml:space="preserve">Toronto, Canada </w:t>
       </w:r>
@@ -570,504 +411,229 @@
       </w:r>
     </w:p>
     <w:p>
-      <w:pPr>
-        <w:rPr>
-          <w:sz w:val="24"/>
-          <w:szCs w:val="24"/>
-        </w:rPr>
-      </w:pPr>
-      <w:r>
-        <w:rPr>
-          <w:sz w:val="24"/>
-          <w:szCs w:val="24"/>
-        </w:rPr>
+      <w:r>
         <w:t>Father:</w:t>
       </w:r>
       <w:r>
-        <w:rPr>
-          <w:sz w:val="24"/>
-          <w:szCs w:val="24"/>
-        </w:rPr>
-        <w:tab/>
-      </w:r>
-      <w:r>
-        <w:rPr>
-          <w:sz w:val="24"/>
-          <w:szCs w:val="24"/>
-        </w:rPr>
-        <w:tab/>
-      </w:r>
-      <w:r>
-        <w:rPr>
-          <w:sz w:val="24"/>
-          <w:szCs w:val="24"/>
-        </w:rPr>
-        <w:tab/>
-      </w:r>
-      <w:proofErr w:type="spellStart"/>
-      <w:r>
-        <w:rPr>
-          <w:sz w:val="24"/>
-          <w:szCs w:val="24"/>
-        </w:rPr>
+        <w:tab/>
+      </w:r>
+      <w:r>
+        <w:tab/>
+      </w:r>
+      <w:r>
+        <w:tab/>
+      </w:r>
+      <w:proofErr w:type="spellStart"/>
+      <w:r>
         <w:t>Suraj</w:t>
       </w:r>
       <w:proofErr w:type="spellEnd"/>
       <w:r>
-        <w:rPr>
-          <w:sz w:val="24"/>
-          <w:szCs w:val="24"/>
-        </w:rPr>
         <w:t xml:space="preserve"> Ram (Income Tax officer, Gwalior)</w:t>
       </w:r>
     </w:p>
     <w:p>
-      <w:pPr>
-        <w:rPr>
-          <w:sz w:val="24"/>
-          <w:szCs w:val="24"/>
-        </w:rPr>
-      </w:pPr>
-      <w:r>
-        <w:rPr>
-          <w:sz w:val="24"/>
-          <w:szCs w:val="24"/>
-        </w:rPr>
+      <w:r>
         <w:t xml:space="preserve">Mother: </w:t>
       </w:r>
       <w:r>
-        <w:rPr>
-          <w:sz w:val="24"/>
-          <w:szCs w:val="24"/>
-        </w:rPr>
-        <w:tab/>
-      </w:r>
-      <w:r>
-        <w:rPr>
-          <w:sz w:val="24"/>
-          <w:szCs w:val="24"/>
-        </w:rPr>
+        <w:tab/>
+      </w:r>
+      <w:r>
         <w:tab/>
         <w:t xml:space="preserve">Ram </w:t>
       </w:r>
       <w:proofErr w:type="spellStart"/>
       <w:r>
-        <w:rPr>
-          <w:sz w:val="24"/>
-          <w:szCs w:val="24"/>
-        </w:rPr>
         <w:t>Kumari</w:t>
       </w:r>
       <w:proofErr w:type="spellEnd"/>
       <w:r>
-        <w:rPr>
-          <w:sz w:val="24"/>
-          <w:szCs w:val="24"/>
-        </w:rPr>
         <w:t xml:space="preserve"> (Home Maker)</w:t>
       </w:r>
     </w:p>
     <w:p>
-      <w:pPr>
-        <w:rPr>
-          <w:sz w:val="24"/>
-          <w:szCs w:val="24"/>
-        </w:rPr>
-      </w:pPr>
-      <w:r>
-        <w:rPr>
-          <w:sz w:val="24"/>
-          <w:szCs w:val="24"/>
-        </w:rPr>
+      <w:r>
         <w:t>Eider Sister:</w:t>
       </w:r>
       <w:r>
-        <w:rPr>
-          <w:sz w:val="24"/>
-          <w:szCs w:val="24"/>
-        </w:rPr>
-        <w:tab/>
-      </w:r>
-      <w:r>
-        <w:rPr>
-          <w:sz w:val="24"/>
-          <w:szCs w:val="24"/>
-        </w:rPr>
-        <w:tab/>
-      </w:r>
-      <w:proofErr w:type="spellStart"/>
-      <w:r>
-        <w:rPr>
-          <w:sz w:val="24"/>
-          <w:szCs w:val="24"/>
-        </w:rPr>
+        <w:tab/>
+      </w:r>
+      <w:r>
+        <w:tab/>
+      </w:r>
+      <w:proofErr w:type="spellStart"/>
+      <w:r>
         <w:t>Archana</w:t>
       </w:r>
       <w:proofErr w:type="spellEnd"/>
       <w:r>
-        <w:rPr>
-          <w:sz w:val="24"/>
-          <w:szCs w:val="24"/>
-        </w:rPr>
         <w:t xml:space="preserve"> Arya Verma (</w:t>
       </w:r>
       <w:proofErr w:type="spellStart"/>
       <w:r>
-        <w:rPr>
-          <w:sz w:val="24"/>
-          <w:szCs w:val="24"/>
-        </w:rPr>
         <w:t>B.Sc</w:t>
       </w:r>
       <w:proofErr w:type="spellEnd"/>
       <w:r>
-        <w:rPr>
-          <w:sz w:val="24"/>
-          <w:szCs w:val="24"/>
-        </w:rPr>
         <w:t xml:space="preserve"> and </w:t>
       </w:r>
       <w:proofErr w:type="spellStart"/>
       <w:r>
-        <w:rPr>
-          <w:sz w:val="24"/>
-          <w:szCs w:val="24"/>
-        </w:rPr>
         <w:t>B.Ed</w:t>
       </w:r>
       <w:proofErr w:type="spellEnd"/>
       <w:r>
-        <w:rPr>
-          <w:sz w:val="24"/>
-          <w:szCs w:val="24"/>
-        </w:rPr>
         <w:t>, Married)</w:t>
       </w:r>
     </w:p>
     <w:p>
-      <w:pPr>
-        <w:rPr>
-          <w:sz w:val="24"/>
-          <w:szCs w:val="24"/>
-        </w:rPr>
-      </w:pPr>
-      <w:r>
-        <w:rPr>
-          <w:sz w:val="24"/>
-          <w:szCs w:val="24"/>
-        </w:rPr>
+      <w:r>
         <w:t>Eider Brother:</w:t>
       </w:r>
       <w:r>
-        <w:rPr>
-          <w:sz w:val="24"/>
-          <w:szCs w:val="24"/>
-        </w:rPr>
-        <w:tab/>
-      </w:r>
-      <w:r>
-        <w:rPr>
-          <w:sz w:val="24"/>
-          <w:szCs w:val="24"/>
-        </w:rPr>
-        <w:tab/>
-      </w:r>
-      <w:r>
-        <w:rPr>
-          <w:sz w:val="24"/>
-          <w:szCs w:val="24"/>
-        </w:rPr>
+        <w:tab/>
+      </w:r>
+      <w:r>
+        <w:tab/>
+      </w:r>
+      <w:r>
         <w:t xml:space="preserve">Chandra </w:t>
       </w:r>
       <w:proofErr w:type="spellStart"/>
       <w:r>
-        <w:rPr>
-          <w:sz w:val="24"/>
-          <w:szCs w:val="24"/>
-        </w:rPr>
         <w:t>Shekhar</w:t>
       </w:r>
       <w:proofErr w:type="spellEnd"/>
       <w:r>
-        <w:rPr>
-          <w:sz w:val="24"/>
-          <w:szCs w:val="24"/>
-        </w:rPr>
         <w:t xml:space="preserve"> Arya (B.E, Married)</w:t>
       </w:r>
     </w:p>
     <w:p>
-      <w:pPr>
-        <w:rPr>
-          <w:sz w:val="24"/>
-          <w:szCs w:val="24"/>
-        </w:rPr>
-      </w:pPr>
-      <w:r>
-        <w:rPr>
-          <w:sz w:val="24"/>
-          <w:szCs w:val="24"/>
-        </w:rPr>
+      <w:r>
         <w:t>Permanent Address:</w:t>
       </w:r>
       <w:r>
-        <w:rPr>
-          <w:sz w:val="24"/>
-          <w:szCs w:val="24"/>
-        </w:rPr>
-        <w:tab/>
-      </w:r>
-      <w:r>
-        <w:rPr>
-          <w:sz w:val="24"/>
-          <w:szCs w:val="24"/>
-        </w:rPr>
+        <w:tab/>
+      </w:r>
+      <w:r>
         <w:t xml:space="preserve">1153, </w:t>
       </w:r>
       <w:proofErr w:type="spellStart"/>
       <w:r>
-        <w:rPr>
-          <w:sz w:val="24"/>
-          <w:szCs w:val="24"/>
-        </w:rPr>
         <w:t>Babulal</w:t>
       </w:r>
       <w:proofErr w:type="spellEnd"/>
       <w:r>
-        <w:rPr>
-          <w:sz w:val="24"/>
-          <w:szCs w:val="24"/>
-        </w:rPr>
         <w:t xml:space="preserve"> </w:t>
       </w:r>
       <w:proofErr w:type="spellStart"/>
       <w:r>
-        <w:rPr>
-          <w:sz w:val="24"/>
-          <w:szCs w:val="24"/>
-        </w:rPr>
         <w:t>Ka</w:t>
       </w:r>
       <w:proofErr w:type="spellEnd"/>
       <w:r>
-        <w:rPr>
-          <w:sz w:val="24"/>
-          <w:szCs w:val="24"/>
-        </w:rPr>
         <w:t xml:space="preserve"> </w:t>
       </w:r>
       <w:proofErr w:type="spellStart"/>
       <w:r>
-        <w:rPr>
-          <w:sz w:val="24"/>
-          <w:szCs w:val="24"/>
-        </w:rPr>
         <w:t>Bagicha</w:t>
       </w:r>
       <w:proofErr w:type="spellEnd"/>
       <w:r>
-        <w:rPr>
-          <w:sz w:val="24"/>
-          <w:szCs w:val="24"/>
-        </w:rPr>
         <w:t>,</w:t>
       </w:r>
       <w:r>
-        <w:rPr>
-          <w:sz w:val="24"/>
-          <w:szCs w:val="24"/>
-        </w:rPr>
         <w:t xml:space="preserve"> </w:t>
       </w:r>
       <w:proofErr w:type="spellStart"/>
       <w:r>
-        <w:rPr>
-          <w:sz w:val="24"/>
-          <w:szCs w:val="24"/>
-        </w:rPr>
         <w:t>Khusipura</w:t>
       </w:r>
       <w:proofErr w:type="spellEnd"/>
       <w:r>
-        <w:rPr>
-          <w:sz w:val="24"/>
-          <w:szCs w:val="24"/>
-        </w:rPr>
         <w:t>, Jhansi (UP)</w:t>
       </w:r>
     </w:p>
     <w:p>
-      <w:pPr>
-        <w:rPr>
-          <w:sz w:val="24"/>
-          <w:szCs w:val="24"/>
-        </w:rPr>
-      </w:pPr>
-      <w:r>
-        <w:rPr>
-          <w:sz w:val="24"/>
-          <w:szCs w:val="24"/>
-        </w:rPr>
+      <w:r>
         <w:t>Native Place:</w:t>
       </w:r>
       <w:r>
-        <w:rPr>
-          <w:sz w:val="24"/>
-          <w:szCs w:val="24"/>
-        </w:rPr>
-        <w:tab/>
-      </w:r>
-      <w:r>
-        <w:rPr>
-          <w:sz w:val="24"/>
-          <w:szCs w:val="24"/>
-        </w:rPr>
-        <w:tab/>
-      </w:r>
-      <w:r>
-        <w:rPr>
-          <w:sz w:val="24"/>
-          <w:szCs w:val="24"/>
-        </w:rPr>
+        <w:tab/>
+      </w:r>
+      <w:r>
+        <w:tab/>
+      </w:r>
+      <w:r>
         <w:t xml:space="preserve">Village </w:t>
       </w:r>
       <w:proofErr w:type="spellStart"/>
       <w:r>
-        <w:rPr>
-          <w:sz w:val="24"/>
-          <w:szCs w:val="24"/>
-        </w:rPr>
         <w:t>Bansar</w:t>
       </w:r>
       <w:proofErr w:type="spellEnd"/>
       <w:r>
-        <w:rPr>
-          <w:sz w:val="24"/>
-          <w:szCs w:val="24"/>
-        </w:rPr>
         <w:t xml:space="preserve">, Post </w:t>
       </w:r>
       <w:proofErr w:type="spellStart"/>
       <w:r>
-        <w:rPr>
-          <w:sz w:val="24"/>
-          <w:szCs w:val="24"/>
-        </w:rPr>
         <w:t>Bijna</w:t>
       </w:r>
       <w:proofErr w:type="spellEnd"/>
       <w:r>
-        <w:rPr>
-          <w:sz w:val="24"/>
-          <w:szCs w:val="24"/>
-        </w:rPr>
         <w:t xml:space="preserve"> (Jhansi)</w:t>
       </w:r>
     </w:p>
     <w:p>
-      <w:pPr>
-        <w:rPr>
-          <w:sz w:val="24"/>
-          <w:szCs w:val="24"/>
-        </w:rPr>
-      </w:pPr>
-      <w:r>
-        <w:rPr>
-          <w:sz w:val="24"/>
-          <w:szCs w:val="24"/>
-        </w:rPr>
+      <w:r>
         <w:t xml:space="preserve">Father’ </w:t>
       </w:r>
       <w:proofErr w:type="spellStart"/>
       <w:r>
-        <w:rPr>
-          <w:sz w:val="24"/>
-          <w:szCs w:val="24"/>
-        </w:rPr>
         <w:t>Gotra</w:t>
       </w:r>
       <w:proofErr w:type="spellEnd"/>
       <w:r>
-        <w:rPr>
-          <w:sz w:val="24"/>
-          <w:szCs w:val="24"/>
-        </w:rPr>
         <w:t>:</w:t>
       </w:r>
       <w:r>
-        <w:rPr>
-          <w:sz w:val="24"/>
-          <w:szCs w:val="24"/>
-        </w:rPr>
-        <w:tab/>
-      </w:r>
-      <w:r>
-        <w:rPr>
-          <w:sz w:val="24"/>
-          <w:szCs w:val="24"/>
-        </w:rPr>
-        <w:tab/>
-      </w:r>
-      <w:proofErr w:type="spellStart"/>
-      <w:r>
-        <w:rPr>
-          <w:sz w:val="24"/>
-          <w:szCs w:val="24"/>
-        </w:rPr>
+        <w:tab/>
+      </w:r>
+      <w:r>
+        <w:tab/>
+      </w:r>
+      <w:proofErr w:type="spellStart"/>
+      <w:r>
         <w:t>Kargainya</w:t>
       </w:r>
       <w:proofErr w:type="spellEnd"/>
     </w:p>
     <w:p>
-      <w:pPr>
-        <w:rPr>
-          <w:sz w:val="24"/>
-          <w:szCs w:val="24"/>
-        </w:rPr>
-      </w:pPr>
-      <w:r>
-        <w:rPr>
-          <w:sz w:val="24"/>
-          <w:szCs w:val="24"/>
-        </w:rPr>
+      <w:r>
         <w:t>Mother</w:t>
       </w:r>
       <w:r>
-        <w:rPr>
-          <w:sz w:val="24"/>
-          <w:szCs w:val="24"/>
-        </w:rPr>
         <w:t xml:space="preserve">’s </w:t>
       </w:r>
       <w:proofErr w:type="spellStart"/>
       <w:r>
-        <w:rPr>
-          <w:sz w:val="24"/>
-          <w:szCs w:val="24"/>
-        </w:rPr>
         <w:t>Gotra</w:t>
       </w:r>
       <w:proofErr w:type="spellEnd"/>
       <w:r>
-        <w:rPr>
-          <w:sz w:val="24"/>
-          <w:szCs w:val="24"/>
-        </w:rPr>
         <w:t>:</w:t>
       </w:r>
       <w:r>
-        <w:rPr>
-          <w:sz w:val="24"/>
-          <w:szCs w:val="24"/>
-        </w:rPr>
-        <w:tab/>
-      </w:r>
-      <w:proofErr w:type="spellStart"/>
-      <w:r>
-        <w:rPr>
-          <w:sz w:val="24"/>
-          <w:szCs w:val="24"/>
-        </w:rPr>
+        <w:tab/>
+      </w:r>
+      <w:r>
+        <w:tab/>
+      </w:r>
+      <w:bookmarkStart w:id="0" w:name="_GoBack"/>
+      <w:bookmarkEnd w:id="0"/>
+      <w:proofErr w:type="spellStart"/>
+      <w:r>
         <w:t>Garouthiya</w:t>
       </w:r>
       <w:proofErr w:type="spellEnd"/>
@@ -1100,148 +666,58 @@
       </w:r>
     </w:p>
     <w:p>
-      <w:pPr>
-        <w:rPr>
-          <w:sz w:val="24"/>
-          <w:szCs w:val="24"/>
-        </w:rPr>
-      </w:pPr>
-      <w:r>
-        <w:rPr>
-          <w:sz w:val="24"/>
-          <w:szCs w:val="24"/>
-        </w:rPr>
+      <w:r>
         <w:t>Dual (</w:t>
       </w:r>
       <w:proofErr w:type="spellStart"/>
       <w:r>
-        <w:rPr>
-          <w:sz w:val="24"/>
-          <w:szCs w:val="24"/>
-        </w:rPr>
         <w:t>B.Tech</w:t>
       </w:r>
       <w:proofErr w:type="spellEnd"/>
       <w:r>
-        <w:rPr>
-          <w:sz w:val="24"/>
-          <w:szCs w:val="24"/>
-        </w:rPr>
         <w:t xml:space="preserve"> + </w:t>
       </w:r>
       <w:proofErr w:type="spellStart"/>
       <w:r>
-        <w:rPr>
-          <w:sz w:val="24"/>
-          <w:szCs w:val="24"/>
-        </w:rPr>
         <w:t>M.Tech</w:t>
       </w:r>
       <w:proofErr w:type="spellEnd"/>
       <w:r>
-        <w:rPr>
-          <w:sz w:val="24"/>
-          <w:szCs w:val="24"/>
-        </w:rPr>
         <w:t xml:space="preserve">) </w:t>
       </w:r>
       <w:r>
-        <w:rPr>
-          <w:sz w:val="24"/>
-          <w:szCs w:val="24"/>
-        </w:rPr>
         <w:t>and Ph.D.</w:t>
       </w:r>
       <w:r>
-        <w:rPr>
-          <w:sz w:val="24"/>
-          <w:szCs w:val="24"/>
-        </w:rPr>
         <w:t xml:space="preserve"> in Aerospace</w:t>
       </w:r>
       <w:r>
-        <w:rPr>
-          <w:sz w:val="24"/>
-          <w:szCs w:val="24"/>
-        </w:rPr>
         <w:t xml:space="preserve"> E</w:t>
       </w:r>
       <w:r>
-        <w:rPr>
-          <w:sz w:val="24"/>
-          <w:szCs w:val="24"/>
-        </w:rPr>
         <w:t>ngineering</w:t>
       </w:r>
       <w:r>
-        <w:rPr>
-          <w:sz w:val="24"/>
-          <w:szCs w:val="24"/>
-        </w:rPr>
         <w:t xml:space="preserve">, </w:t>
       </w:r>
       <w:r>
-        <w:rPr>
-          <w:sz w:val="24"/>
-          <w:szCs w:val="24"/>
-        </w:rPr>
         <w:t>IIT Kharagpur</w:t>
       </w:r>
       <w:r>
-        <w:rPr>
-          <w:sz w:val="24"/>
-          <w:szCs w:val="24"/>
-        </w:rPr>
         <w:t>,</w:t>
       </w:r>
       <w:r>
-        <w:rPr>
-          <w:sz w:val="24"/>
-          <w:szCs w:val="24"/>
-        </w:rPr>
         <w:t xml:space="preserve"> West-Bengal, </w:t>
       </w:r>
       <w:r>
-        <w:rPr>
-          <w:sz w:val="24"/>
-          <w:szCs w:val="24"/>
-        </w:rPr>
         <w:t>India</w:t>
       </w:r>
       <w:r>
-        <w:rPr>
-          <w:sz w:val="24"/>
-          <w:szCs w:val="24"/>
-        </w:rPr>
         <w:t xml:space="preserve"> </w:t>
       </w:r>
       <w:r>
-        <w:rPr>
-          <w:sz w:val="24"/>
-          <w:szCs w:val="24"/>
-        </w:rPr>
         <w:t>(July 10 – Dec 21)</w:t>
       </w:r>
-    </w:p>
-    <w:p>
-      <w:pPr>
-        <w:rPr>
-          <w:b/>
-          <w:bCs/>
-          <w:sz w:val="24"/>
-          <w:szCs w:val="24"/>
-        </w:rPr>
-      </w:pPr>
-    </w:p>
-    <w:p>
-      <w:pPr>
-        <w:rPr>
-          <w:b/>
-          <w:bCs/>
-          <w:sz w:val="24"/>
-          <w:szCs w:val="24"/>
-        </w:rPr>
-      </w:pPr>
     </w:p>
     <w:p>
       <w:pPr>
@@ -1262,144 +738,60 @@
       </w:r>
     </w:p>
     <w:p>
-      <w:pPr>
-        <w:rPr>
-          <w:sz w:val="24"/>
-          <w:szCs w:val="24"/>
-        </w:rPr>
-      </w:pPr>
-      <w:r>
-        <w:rPr>
-          <w:sz w:val="24"/>
-          <w:szCs w:val="24"/>
-        </w:rPr>
+      <w:r>
         <w:t xml:space="preserve">Assistant Professor </w:t>
       </w:r>
       <w:r>
-        <w:rPr>
-          <w:sz w:val="24"/>
-          <w:szCs w:val="24"/>
-        </w:rPr>
         <w:t>at</w:t>
       </w:r>
       <w:r>
-        <w:rPr>
-          <w:sz w:val="24"/>
-          <w:szCs w:val="24"/>
-        </w:rPr>
-        <w:tab/>
-      </w:r>
-      <w:r>
-        <w:rPr>
-          <w:sz w:val="24"/>
-          <w:szCs w:val="24"/>
-        </w:rPr>
+        <w:tab/>
+      </w:r>
+      <w:r>
         <w:t xml:space="preserve">Punjab Engineering </w:t>
       </w:r>
       <w:r>
-        <w:rPr>
-          <w:sz w:val="24"/>
-          <w:szCs w:val="24"/>
-        </w:rPr>
         <w:t>College, Chandigarh</w:t>
       </w:r>
       <w:r>
-        <w:rPr>
-          <w:sz w:val="24"/>
-          <w:szCs w:val="24"/>
-        </w:rPr>
         <w:t xml:space="preserve"> </w:t>
       </w:r>
       <w:r>
-        <w:rPr>
-          <w:sz w:val="24"/>
-          <w:szCs w:val="24"/>
-        </w:rPr>
         <w:t>(July 22 – 31 Nov 22)</w:t>
       </w:r>
     </w:p>
     <w:p>
-      <w:pPr>
-        <w:rPr>
-          <w:sz w:val="24"/>
-          <w:szCs w:val="24"/>
-        </w:rPr>
-      </w:pPr>
-      <w:r>
-        <w:rPr>
-          <w:sz w:val="24"/>
-          <w:szCs w:val="24"/>
-        </w:rPr>
+      <w:r>
         <w:t>Post-</w:t>
       </w:r>
       <w:r>
-        <w:rPr>
-          <w:sz w:val="24"/>
-          <w:szCs w:val="24"/>
-        </w:rPr>
         <w:t xml:space="preserve">Doctoral </w:t>
       </w:r>
       <w:r>
-        <w:rPr>
-          <w:sz w:val="24"/>
-          <w:szCs w:val="24"/>
-        </w:rPr>
         <w:t xml:space="preserve">research fellow </w:t>
       </w:r>
       <w:r>
-        <w:rPr>
-          <w:sz w:val="24"/>
-          <w:szCs w:val="24"/>
-        </w:rPr>
         <w:t>in Mechanical Engineering</w:t>
       </w:r>
       <w:r>
-        <w:rPr>
-          <w:sz w:val="24"/>
-          <w:szCs w:val="24"/>
-        </w:rPr>
         <w:t>,</w:t>
       </w:r>
       <w:r>
-        <w:rPr>
-          <w:sz w:val="24"/>
-          <w:szCs w:val="24"/>
-        </w:rPr>
         <w:t xml:space="preserve"> </w:t>
       </w:r>
       <w:r>
-        <w:rPr>
-          <w:sz w:val="24"/>
-          <w:szCs w:val="24"/>
-        </w:rPr>
         <w:t xml:space="preserve">Ryerson University, Toronto, </w:t>
       </w:r>
       <w:r>
-        <w:rPr>
-          <w:sz w:val="24"/>
-          <w:szCs w:val="24"/>
-        </w:rPr>
         <w:t>Canada (</w:t>
       </w:r>
       <w:r>
-        <w:rPr>
-          <w:sz w:val="24"/>
-          <w:szCs w:val="24"/>
-        </w:rPr>
         <w:t>1 Dec</w:t>
       </w:r>
       <w:r>
-        <w:rPr>
-          <w:sz w:val="24"/>
-          <w:szCs w:val="24"/>
-        </w:rPr>
         <w:t>2022</w:t>
       </w:r>
       <w:r>
-        <w:rPr>
-          <w:sz w:val="24"/>
-          <w:szCs w:val="24"/>
-        </w:rPr>
         <w:t xml:space="preserve"> - Present)</w:t>
       </w:r>
     </w:p>
@@ -1944,344 +1336,341 @@
     </w:p>
     <w:p>
       <w:pPr>
+        <w:ind w:left="4320" w:hanging="4320"/>
+        <w:rPr>
+          <w:sz w:val="24"/>
+          <w:szCs w:val="24"/>
+        </w:rPr>
+      </w:pPr>
+    </w:p>
+    <w:p>
+      <w:pPr>
         <w:spacing w:line="360" w:lineRule="auto"/>
         <w:rPr>
           <w:rFonts w:cstheme="minorHAnsi"/>
-          <w:b/>
-        </w:rPr>
-      </w:pPr>
+        </w:rPr>
+      </w:pPr>
+      <w:r>
+        <w:rPr>
+          <w:rFonts w:cstheme="minorHAnsi"/>
+          <w:b/>
+        </w:rPr>
+        <w:t xml:space="preserve">Anything else you would like to mention about </w:t>
+      </w:r>
+      <w:r>
+        <w:rPr>
+          <w:rFonts w:cstheme="minorHAnsi"/>
+          <w:b/>
+        </w:rPr>
+        <w:t>yourself:</w:t>
+      </w:r>
+      <w:r>
+        <w:rPr>
+          <w:rFonts w:cstheme="minorHAnsi"/>
+        </w:rPr>
+        <w:t xml:space="preserve"> </w:t>
+      </w:r>
     </w:p>
     <w:p>
       <w:pPr>
         <w:spacing w:line="360" w:lineRule="auto"/>
         <w:rPr>
-          <w:rFonts w:cstheme="minorHAnsi"/>
-        </w:rPr>
-      </w:pPr>
-      <w:r>
-        <w:rPr>
-          <w:rFonts w:cstheme="minorHAnsi"/>
-          <w:b/>
-        </w:rPr>
-        <w:t xml:space="preserve">Anything else you would like to mention about </w:t>
-      </w:r>
-      <w:r>
-        <w:rPr>
-          <w:rFonts w:cstheme="minorHAnsi"/>
-          <w:b/>
-        </w:rPr>
-        <w:t>yourself:</w:t>
-      </w:r>
-      <w:r>
-        <w:rPr>
-          <w:rFonts w:cstheme="minorHAnsi"/>
+          <w:sz w:val="20"/>
+          <w:szCs w:val="20"/>
+        </w:rPr>
+      </w:pPr>
+      <w:r>
+        <w:rPr>
+          <w:rFonts w:cstheme="minorHAnsi"/>
+          <w:sz w:val="20"/>
+          <w:szCs w:val="20"/>
+        </w:rPr>
+        <w:t xml:space="preserve">I am a </w:t>
+      </w:r>
+      <w:r>
+        <w:rPr>
+          <w:rFonts w:cstheme="minorHAnsi"/>
+          <w:sz w:val="20"/>
+          <w:szCs w:val="20"/>
+        </w:rPr>
+        <w:t xml:space="preserve">simple, </w:t>
+      </w:r>
+      <w:r>
+        <w:rPr>
+          <w:rFonts w:cstheme="minorHAnsi"/>
+          <w:sz w:val="20"/>
+          <w:szCs w:val="20"/>
+        </w:rPr>
+        <w:t>soft-spoken, smart, talented, understanding and kind-</w:t>
+      </w:r>
+      <w:r>
+        <w:rPr>
+          <w:rFonts w:cstheme="minorHAnsi"/>
+          <w:sz w:val="20"/>
+          <w:szCs w:val="20"/>
+        </w:rPr>
+        <w:t>hearted person. I love cooking</w:t>
+      </w:r>
+      <w:r>
+        <w:rPr>
+          <w:rFonts w:cstheme="minorHAnsi"/>
+          <w:sz w:val="20"/>
+          <w:szCs w:val="20"/>
+        </w:rPr>
+        <w:t>, li</w:t>
+      </w:r>
+      <w:r>
+        <w:rPr>
+          <w:rFonts w:cstheme="minorHAnsi"/>
+          <w:sz w:val="20"/>
+          <w:szCs w:val="20"/>
+        </w:rPr>
+        <w:t xml:space="preserve">stening to </w:t>
+      </w:r>
+      <w:proofErr w:type="spellStart"/>
+      <w:r>
+        <w:rPr>
+          <w:rFonts w:cstheme="minorHAnsi"/>
+          <w:sz w:val="20"/>
+          <w:szCs w:val="20"/>
+        </w:rPr>
+        <w:t>kirtans</w:t>
+      </w:r>
+      <w:proofErr w:type="spellEnd"/>
+      <w:r>
+        <w:rPr>
+          <w:rFonts w:cstheme="minorHAnsi"/>
+          <w:sz w:val="20"/>
+          <w:szCs w:val="20"/>
+        </w:rPr>
+        <w:t>, lectures,</w:t>
+      </w:r>
+      <w:r>
+        <w:rPr>
+          <w:rFonts w:cstheme="minorHAnsi"/>
+          <w:sz w:val="20"/>
+          <w:szCs w:val="20"/>
+        </w:rPr>
+        <w:t xml:space="preserve"> book readings</w:t>
+      </w:r>
+      <w:r>
+        <w:rPr>
+          <w:rFonts w:cstheme="minorHAnsi"/>
+          <w:sz w:val="20"/>
+          <w:szCs w:val="20"/>
+        </w:rPr>
+        <w:t>, and travelling</w:t>
+      </w:r>
+      <w:r>
+        <w:rPr>
+          <w:rFonts w:cstheme="minorHAnsi"/>
+          <w:sz w:val="20"/>
+          <w:szCs w:val="20"/>
+        </w:rPr>
+        <w:t xml:space="preserve">. </w:t>
+      </w:r>
+      <w:r>
+        <w:rPr>
+          <w:sz w:val="20"/>
+          <w:szCs w:val="20"/>
+        </w:rPr>
+        <w:t>My father and mother, and brother and brother’s wife (</w:t>
+      </w:r>
+      <w:proofErr w:type="spellStart"/>
+      <w:r>
+        <w:rPr>
+          <w:sz w:val="20"/>
+          <w:szCs w:val="20"/>
+        </w:rPr>
+        <w:t>bhabhi</w:t>
+      </w:r>
+      <w:proofErr w:type="spellEnd"/>
+      <w:r>
+        <w:rPr>
+          <w:sz w:val="20"/>
+          <w:szCs w:val="20"/>
+        </w:rPr>
+        <w:t xml:space="preserve">) </w:t>
+      </w:r>
+      <w:r>
+        <w:rPr>
+          <w:sz w:val="20"/>
+          <w:szCs w:val="20"/>
+        </w:rPr>
+        <w:t xml:space="preserve">all are </w:t>
+      </w:r>
+      <w:r>
+        <w:rPr>
+          <w:sz w:val="20"/>
+          <w:szCs w:val="20"/>
+        </w:rPr>
+        <w:t>also connected to ISKCON Jhansi and doing regularly chanting.</w:t>
+      </w:r>
+      <w:r>
+        <w:rPr>
+          <w:sz w:val="20"/>
+          <w:szCs w:val="20"/>
+        </w:rPr>
+        <w:t xml:space="preserve"> We are agricultural based family. </w:t>
+      </w:r>
+    </w:p>
+    <w:p>
+      <w:pPr>
+        <w:spacing w:line="360" w:lineRule="auto"/>
+      </w:pPr>
+    </w:p>
+    <w:p>
+      <w:pPr>
+        <w:rPr>
+          <w:b/>
+          <w:bCs/>
+          <w:sz w:val="24"/>
+          <w:szCs w:val="24"/>
+        </w:rPr>
+      </w:pPr>
+      <w:r>
+        <w:rPr>
+          <w:b/>
+          <w:bCs/>
+          <w:sz w:val="24"/>
+          <w:szCs w:val="24"/>
+        </w:rPr>
+        <w:t>Looking for</w:t>
+      </w:r>
+    </w:p>
+    <w:p>
+      <w:r>
+        <w:t>Non-D</w:t>
+      </w:r>
+      <w:r>
+        <w:t>rinking,</w:t>
+      </w:r>
+      <w:r>
+        <w:t xml:space="preserve"> Non-S</w:t>
+      </w:r>
+      <w:r>
+        <w:t xml:space="preserve">moking, </w:t>
+      </w:r>
+      <w:r>
+        <w:t xml:space="preserve">Pure Vegetarian Girl. </w:t>
+      </w:r>
+      <w:r>
+        <w:t xml:space="preserve">Having deep faith in Indian culture and family values. A firm believer in the joint family system. </w:t>
+      </w:r>
+      <w:r>
+        <w:t>I am looking for mature, understanding, and responsible girl who love my family like her own.</w:t>
+      </w:r>
+    </w:p>
+    <w:p/>
+    <w:p>
+      <w:pPr>
+        <w:rPr>
+          <w:sz w:val="24"/>
+          <w:szCs w:val="24"/>
+        </w:rPr>
+      </w:pPr>
+      <w:r>
+        <w:rPr>
+          <w:b/>
+          <w:bCs/>
+          <w:sz w:val="24"/>
+          <w:szCs w:val="24"/>
+        </w:rPr>
+        <w:t>Contact details</w:t>
+      </w:r>
+      <w:r>
+        <w:rPr>
+          <w:b/>
+          <w:bCs/>
+          <w:sz w:val="24"/>
+          <w:szCs w:val="24"/>
+        </w:rPr>
+        <w:t xml:space="preserve"> for more information</w:t>
+      </w:r>
+      <w:r>
+        <w:rPr>
+          <w:b/>
+          <w:bCs/>
+          <w:sz w:val="24"/>
+          <w:szCs w:val="24"/>
+        </w:rPr>
+        <w:t>:</w:t>
+      </w:r>
+      <w:r>
+        <w:rPr>
+          <w:sz w:val="24"/>
+          <w:szCs w:val="24"/>
         </w:rPr>
         <w:t xml:space="preserve"> </w:t>
       </w:r>
-    </w:p>
-    <w:p>
-      <w:pPr>
-        <w:spacing w:line="360" w:lineRule="auto"/>
-        <w:rPr>
-          <w:rFonts w:cstheme="minorHAnsi"/>
-        </w:rPr>
-      </w:pPr>
-      <w:r>
-        <w:rPr>
-          <w:rFonts w:cstheme="minorHAnsi"/>
-        </w:rPr>
-        <w:t xml:space="preserve">I am a soft-spoken, smart, talented, understanding and kind-hearted person. I love cooking, travelling, listening to </w:t>
-      </w:r>
-      <w:proofErr w:type="spellStart"/>
-      <w:r>
-        <w:rPr>
-          <w:rFonts w:cstheme="minorHAnsi"/>
-        </w:rPr>
-        <w:t>kirtans</w:t>
-      </w:r>
-      <w:proofErr w:type="spellEnd"/>
-      <w:r>
-        <w:rPr>
-          <w:rFonts w:cstheme="minorHAnsi"/>
-        </w:rPr>
-        <w:t xml:space="preserve">, lectures and book readings. </w:t>
-      </w:r>
-      <w:r>
-        <w:t>My father and mother, and brother and brother’s wife (</w:t>
-      </w:r>
-      <w:proofErr w:type="spellStart"/>
-      <w:r>
-        <w:t>bhabhi</w:t>
-      </w:r>
-      <w:proofErr w:type="spellEnd"/>
-      <w:r>
-        <w:t xml:space="preserve">) </w:t>
-      </w:r>
-      <w:r>
-        <w:t xml:space="preserve">all are </w:t>
-      </w:r>
-      <w:r>
-        <w:t>also connected to ISKCON Jhansi and doing regularly chanting.</w:t>
-      </w:r>
-    </w:p>
-    <w:p>
-      <w:pPr>
-        <w:rPr>
-          <w:sz w:val="24"/>
-          <w:szCs w:val="24"/>
-        </w:rPr>
-      </w:pPr>
+      <w:r>
+        <w:rPr>
+          <w:sz w:val="24"/>
+          <w:szCs w:val="24"/>
+        </w:rPr>
+        <w:tab/>
+      </w:r>
     </w:p>
     <w:p>
       <w:pPr>
         <w:rPr>
           <w:b/>
           <w:bCs/>
-          <w:sz w:val="24"/>
-          <w:szCs w:val="24"/>
-        </w:rPr>
-      </w:pPr>
-      <w:r>
-        <w:rPr>
-          <w:b/>
-          <w:bCs/>
-          <w:sz w:val="24"/>
-          <w:szCs w:val="24"/>
-        </w:rPr>
-        <w:t>Looking for</w:t>
-      </w:r>
-    </w:p>
-    <w:p>
-      <w:pPr>
-        <w:rPr>
-          <w:sz w:val="24"/>
-          <w:szCs w:val="24"/>
-        </w:rPr>
-      </w:pPr>
-      <w:r>
-        <w:rPr>
-          <w:sz w:val="24"/>
-          <w:szCs w:val="24"/>
-        </w:rPr>
-        <w:t>Non-D</w:t>
-      </w:r>
-      <w:r>
-        <w:rPr>
-          <w:sz w:val="24"/>
-          <w:szCs w:val="24"/>
-        </w:rPr>
-        <w:t>rinking,</w:t>
-      </w:r>
-      <w:r>
-        <w:rPr>
-          <w:sz w:val="24"/>
-          <w:szCs w:val="24"/>
-        </w:rPr>
-        <w:t xml:space="preserve"> Non-S</w:t>
-      </w:r>
-      <w:r>
-        <w:rPr>
-          <w:sz w:val="24"/>
-          <w:szCs w:val="24"/>
-        </w:rPr>
-        <w:t xml:space="preserve">moking, </w:t>
-      </w:r>
-      <w:r>
-        <w:rPr>
-          <w:sz w:val="24"/>
-          <w:szCs w:val="24"/>
-        </w:rPr>
-        <w:t xml:space="preserve">Pure Vegetarian Girl. </w:t>
-      </w:r>
-      <w:r>
-        <w:rPr>
-          <w:sz w:val="24"/>
-          <w:szCs w:val="24"/>
-        </w:rPr>
-        <w:t xml:space="preserve">Girl must be from same caste, i.e., Kori. </w:t>
-      </w:r>
-      <w:r>
-        <w:rPr>
-          <w:sz w:val="24"/>
-          <w:szCs w:val="24"/>
-        </w:rPr>
-        <w:t>She should be s</w:t>
-      </w:r>
-      <w:r>
-        <w:rPr>
-          <w:sz w:val="24"/>
-          <w:szCs w:val="24"/>
-        </w:rPr>
-        <w:t xml:space="preserve">imple person having spiritual goal who can support me and my family. Having deep faith in Indian culture and family values. A firm believer in the joint family system. </w:t>
-      </w:r>
-      <w:bookmarkStart w:id="0" w:name="_GoBack"/>
-      <w:bookmarkEnd w:id="0"/>
-    </w:p>
-    <w:p>
-      <w:pPr>
-        <w:rPr>
-          <w:b/>
-          <w:bCs/>
-          <w:sz w:val="24"/>
-          <w:szCs w:val="24"/>
-        </w:rPr>
-      </w:pPr>
-    </w:p>
-    <w:p>
-      <w:pPr>
-        <w:rPr>
-          <w:sz w:val="24"/>
-          <w:szCs w:val="24"/>
-        </w:rPr>
-      </w:pPr>
-      <w:r>
-        <w:rPr>
-          <w:b/>
-          <w:bCs/>
-          <w:sz w:val="24"/>
-          <w:szCs w:val="24"/>
-        </w:rPr>
-        <w:t>Contact details</w:t>
-      </w:r>
-      <w:r>
-        <w:rPr>
-          <w:b/>
-          <w:bCs/>
-          <w:sz w:val="24"/>
-          <w:szCs w:val="24"/>
-        </w:rPr>
-        <w:t xml:space="preserve"> for more information</w:t>
-      </w:r>
-      <w:r>
-        <w:rPr>
-          <w:b/>
-          <w:bCs/>
-          <w:sz w:val="24"/>
-          <w:szCs w:val="24"/>
-        </w:rPr>
-        <w:t>:</w:t>
-      </w:r>
-      <w:r>
-        <w:rPr>
-          <w:sz w:val="24"/>
-          <w:szCs w:val="24"/>
-        </w:rPr>
-        <w:t xml:space="preserve"> </w:t>
-      </w:r>
-      <w:r>
-        <w:rPr>
-          <w:sz w:val="24"/>
-          <w:szCs w:val="24"/>
-        </w:rPr>
-        <w:tab/>
-      </w:r>
-    </w:p>
-    <w:p>
-      <w:pPr>
-        <w:rPr>
-          <w:b/>
-          <w:bCs/>
-          <w:sz w:val="24"/>
-          <w:szCs w:val="24"/>
-        </w:rPr>
-      </w:pPr>
-      <w:r>
-        <w:rPr>
-          <w:sz w:val="24"/>
-          <w:szCs w:val="24"/>
-        </w:rPr>
+        </w:rPr>
+      </w:pPr>
+      <w:r>
         <w:t>+91 7719718193 (</w:t>
       </w:r>
       <w:proofErr w:type="spellStart"/>
       <w:r>
-        <w:rPr>
-          <w:sz w:val="24"/>
-          <w:szCs w:val="24"/>
-        </w:rPr>
         <w:t>Abha</w:t>
       </w:r>
       <w:proofErr w:type="spellEnd"/>
       <w:r>
-        <w:rPr>
-          <w:sz w:val="24"/>
-          <w:szCs w:val="24"/>
-        </w:rPr>
+        <w:t>, Sister</w:t>
+      </w:r>
+      <w:r>
         <w:t>)</w:t>
       </w:r>
-      <w:proofErr w:type="gramStart"/>
-      <w:r>
-        <w:rPr>
-          <w:sz w:val="24"/>
-          <w:szCs w:val="24"/>
-        </w:rPr>
-        <w:t xml:space="preserve">,  </w:t>
-      </w:r>
-      <w:r>
-        <w:rPr>
-          <w:sz w:val="24"/>
-          <w:szCs w:val="24"/>
-        </w:rPr>
-        <w:t>+</w:t>
-      </w:r>
-      <w:proofErr w:type="gramEnd"/>
-      <w:r>
-        <w:rPr>
-          <w:sz w:val="24"/>
-          <w:szCs w:val="24"/>
-        </w:rPr>
+      <w:r>
+        <w:t>, +</w:t>
+      </w:r>
+      <w:r>
         <w:t>91 6266739918 (</w:t>
       </w:r>
       <w:proofErr w:type="spellStart"/>
       <w:r>
-        <w:rPr>
-          <w:sz w:val="24"/>
-          <w:szCs w:val="24"/>
-        </w:rPr>
         <w:t>Suraj</w:t>
       </w:r>
       <w:proofErr w:type="spellEnd"/>
       <w:r>
-        <w:rPr>
-          <w:sz w:val="24"/>
-          <w:szCs w:val="24"/>
-        </w:rPr>
         <w:t xml:space="preserve"> Ram, Father</w:t>
       </w:r>
       <w:r>
-        <w:rPr>
-          <w:sz w:val="24"/>
-          <w:szCs w:val="24"/>
-        </w:rPr>
         <w:t>)</w:t>
       </w:r>
       <w:r>
-        <w:rPr>
-          <w:sz w:val="24"/>
-          <w:szCs w:val="24"/>
-        </w:rPr>
-        <w:t xml:space="preserve">, </w:t>
-      </w:r>
-      <w:r>
-        <w:rPr>
-          <w:sz w:val="24"/>
-          <w:szCs w:val="24"/>
-        </w:rPr>
-        <w:t xml:space="preserve"> </w:t>
-      </w:r>
-      <w:r>
-        <w:rPr>
-          <w:sz w:val="24"/>
-          <w:szCs w:val="24"/>
-        </w:rPr>
-        <w:t>+</w:t>
-      </w:r>
-      <w:r>
-        <w:rPr>
-          <w:sz w:val="24"/>
-          <w:szCs w:val="24"/>
-        </w:rPr>
+        <w:t>, +</w:t>
+      </w:r>
+      <w:r>
         <w:t>91 8436929997 (Surendra)</w:t>
       </w:r>
+    </w:p>
+    <w:p>
+      <w:pPr>
+        <w:rPr>
+          <w:sz w:val="24"/>
+          <w:szCs w:val="24"/>
+        </w:rPr>
+      </w:pPr>
+    </w:p>
+    <w:p>
+      <w:pPr>
+        <w:rPr>
+          <w:sz w:val="24"/>
+          <w:szCs w:val="24"/>
+        </w:rPr>
+      </w:pPr>
     </w:p>
     <w:p>
       <w:pPr>
@@ -3149,7 +2538,7 @@
 </file>
 
 <file path=customXml/itemProps1.xml><?xml version="1.0" encoding="utf-8"?>
-<ds:datastoreItem xmlns:ds="http://schemas.openxmlformats.org/officeDocument/2006/customXml" ds:itemID="{B50426EB-6A23-4F4A-BC93-7A6DC94691E0}">
+<ds:datastoreItem xmlns:ds="http://schemas.openxmlformats.org/officeDocument/2006/customXml" ds:itemID="{5E481B34-CAB3-4D87-A8B3-87661E899BD9}">
   <ds:schemaRefs>
     <ds:schemaRef ds:uri="http://schemas.openxmlformats.org/officeDocument/2006/bibliography"/>
   </ds:schemaRefs>

</xml_diff>